<commit_message>
update project report clean up script
</commit_message>
<xml_diff>
--- a/Project Report.docx
+++ b/Project Report.docx
@@ -329,6 +329,7 @@
     </w:p>
     <w:p>
       <w:r>
+        <w:lastRenderedPageBreak/>
         <w:t>The source describes the dataset as follows:</w:t>
       </w:r>
     </w:p>
@@ -708,7 +709,6 @@
         </w:numPr>
       </w:pPr>
       <w:r>
-        <w:lastRenderedPageBreak/>
         <w:t xml:space="preserve">Merge </w:t>
       </w:r>
       <w:r>
@@ -778,6 +778,7 @@
         </w:numPr>
       </w:pPr>
       <w:r>
+        <w:lastRenderedPageBreak/>
         <w:t xml:space="preserve">Create </w:t>
       </w:r>
       <w:r>
@@ -912,6 +913,56 @@
     </w:p>
     <w:p>
       <w:pPr>
+        <w:pStyle w:val="Heading3"/>
+      </w:pPr>
+      <w:r>
+        <w:t>Class Imbalance</w:t>
+      </w:r>
+    </w:p>
+    <w:p>
+      <w:r>
+        <w:t xml:space="preserve">Our dataset has </w:t>
+      </w:r>
+      <w:r>
+        <w:t xml:space="preserve">a degree of class imbalance as most collisions do not result in injuries. Resampling techniques such as </w:t>
+      </w:r>
+      <w:hyperlink r:id="rId13" w:history="1">
+        <w:r>
+          <w:rPr>
+            <w:rStyle w:val="Hyperlink"/>
+          </w:rPr>
+          <w:t>SMOTE</w:t>
+        </w:r>
+      </w:hyperlink>
+      <w:r>
+        <w:t xml:space="preserve"> from the </w:t>
+      </w:r>
+      <w:hyperlink r:id="rId14" w:history="1">
+        <w:r>
+          <w:rPr>
+            <w:rStyle w:val="Hyperlink"/>
+          </w:rPr>
+          <w:t>imbalanced-learn</w:t>
+        </w:r>
+      </w:hyperlink>
+      <w:r>
+        <w:t xml:space="preserve"> module can be used to </w:t>
+      </w:r>
+      <w:r>
+        <w:t xml:space="preserve">balance the dataset before algorithms are trained. We chose not to do that, as our dataset is rather </w:t>
+      </w:r>
+      <w:r>
+        <w:t>large,</w:t>
+      </w:r>
+      <w:r>
+        <w:t xml:space="preserve"> and we felt that the effects of applying a balancing algorithm would be a bit unpredictable. </w:t>
+      </w:r>
+      <w:r>
+        <w:t xml:space="preserve">We prefer a more basic approach. </w:t>
+      </w:r>
+    </w:p>
+    <w:p>
+      <w:pPr>
         <w:pStyle w:val="Heading2"/>
       </w:pPr>
       <w:r>
@@ -939,7 +990,7 @@
       <w:r>
         <w:t xml:space="preserve">e follow the </w:t>
       </w:r>
-      <w:hyperlink r:id="rId13" w:history="1">
+      <w:hyperlink r:id="rId15" w:history="1">
         <w:r>
           <w:rPr>
             <w:rStyle w:val="Hyperlink"/>
@@ -1005,7 +1056,7 @@
       <w:r>
         <w:t xml:space="preserve">multiclass by the </w:t>
       </w:r>
-      <w:hyperlink r:id="rId14" w:history="1">
+      <w:hyperlink r:id="rId16" w:history="1">
         <w:r>
           <w:rPr>
             <w:rStyle w:val="Hyperlink"/>
@@ -1055,7 +1106,7 @@
             <w:tcW w:w="0" w:type="auto"/>
           </w:tcPr>
           <w:p>
-            <w:hyperlink r:id="rId15" w:anchor="module-sklearn.linear_model" w:history="1">
+            <w:hyperlink r:id="rId17" w:anchor="module-sklearn.linear_model" w:history="1">
               <w:r>
                 <w:rPr>
                   <w:rStyle w:val="Hyperlink"/>
@@ -1070,7 +1121,7 @@
             <w:tcW w:w="0" w:type="auto"/>
           </w:tcPr>
           <w:p>
-            <w:hyperlink r:id="rId16" w:history="1">
+            <w:hyperlink r:id="rId18" w:history="1">
               <w:r>
                 <w:rPr>
                   <w:rStyle w:val="Hyperlink"/>
@@ -1087,7 +1138,7 @@
             <w:tcW w:w="0" w:type="auto"/>
           </w:tcPr>
           <w:p>
-            <w:hyperlink r:id="rId17" w:anchor="module-sklearn.tree" w:history="1">
+            <w:hyperlink r:id="rId19" w:anchor="module-sklearn.tree" w:history="1">
               <w:r>
                 <w:rPr>
                   <w:rStyle w:val="Hyperlink"/>
@@ -1102,7 +1153,7 @@
             <w:tcW w:w="0" w:type="auto"/>
           </w:tcPr>
           <w:p>
-            <w:hyperlink r:id="rId18" w:history="1">
+            <w:hyperlink r:id="rId20" w:history="1">
               <w:r>
                 <w:rPr>
                   <w:rStyle w:val="Hyperlink"/>
@@ -1119,7 +1170,7 @@
             <w:tcW w:w="0" w:type="auto"/>
           </w:tcPr>
           <w:p>
-            <w:hyperlink r:id="rId19" w:anchor="module-sklearn.naive_bayes" w:history="1">
+            <w:hyperlink r:id="rId21" w:anchor="module-sklearn.naive_bayes" w:history="1">
               <w:r>
                 <w:rPr>
                   <w:rStyle w:val="Hyperlink"/>
@@ -1134,7 +1185,7 @@
             <w:tcW w:w="0" w:type="auto"/>
           </w:tcPr>
           <w:p>
-            <w:hyperlink r:id="rId20" w:history="1">
+            <w:hyperlink r:id="rId22" w:history="1">
               <w:r>
                 <w:rPr>
                   <w:rStyle w:val="Hyperlink"/>
@@ -1151,7 +1202,7 @@
       <w:r>
         <w:t xml:space="preserve">Then, we fix a </w:t>
       </w:r>
-      <w:hyperlink r:id="rId21" w:history="1">
+      <w:hyperlink r:id="rId23" w:history="1">
         <w:r>
           <w:rPr>
             <w:rStyle w:val="Hyperlink"/>
@@ -1180,7 +1231,7 @@
       <w:r>
         <w:t xml:space="preserve"> </w:t>
       </w:r>
-      <w:hyperlink r:id="rId22" w:history="1">
+      <w:hyperlink r:id="rId24" w:history="1">
         <w:r>
           <w:rPr>
             <w:rStyle w:val="Hyperlink"/>
@@ -1237,6 +1288,7 @@
         </w:numPr>
       </w:pPr>
       <w:r>
+        <w:lastRenderedPageBreak/>
         <w:t>DecisionTreeClassifier</w:t>
       </w:r>
     </w:p>
@@ -1266,7 +1318,6 @@
     </w:p>
     <w:p>
       <w:r>
-        <w:lastRenderedPageBreak/>
         <w:t xml:space="preserve">For these, we execute the same steps as above. </w:t>
       </w:r>
     </w:p>
@@ -1303,7 +1354,7 @@
       <w:r>
         <w:t xml:space="preserve">We chose an </w:t>
       </w:r>
-      <w:hyperlink r:id="rId23" w:history="1">
+      <w:hyperlink r:id="rId25" w:history="1">
         <w:r>
           <w:rPr>
             <w:rStyle w:val="Hyperlink"/>
@@ -1357,7 +1408,7 @@
       <w:r>
         <w:t xml:space="preserve">e use the </w:t>
       </w:r>
-      <w:hyperlink r:id="rId24" w:history="1">
+      <w:hyperlink r:id="rId26" w:history="1">
         <w:r>
           <w:rPr>
             <w:rStyle w:val="Hyperlink"/>
@@ -1433,6 +1484,7 @@
         <w:rPr>
           <w:noProof/>
         </w:rPr>
+        <w:lastRenderedPageBreak/>
         <w:drawing>
           <wp:inline distT="0" distB="0" distL="0" distR="0" wp14:anchorId="4456A1D0" wp14:editId="0A152374">
             <wp:extent cx="5340107" cy="3977648"/>
@@ -1449,7 +1501,7 @@
                     <pic:cNvPicPr/>
                   </pic:nvPicPr>
                   <pic:blipFill>
-                    <a:blip r:embed="rId25">
+                    <a:blip r:embed="rId27">
                       <a:extLst>
                         <a:ext uri="{28A0092B-C50C-407E-A947-70E740481C1C}">
                           <a14:useLocalDpi xmlns:a14="http://schemas.microsoft.com/office/drawing/2010/main" val="0"/>
@@ -1478,7 +1530,6 @@
     </w:p>
     <w:p>
       <w:r>
-        <w:lastRenderedPageBreak/>
         <w:t xml:space="preserve">As can be seen in the boxplot, the DecisionTreeClassifier yields the best result. </w:t>
       </w:r>
       <w:r>
@@ -1916,7 +1967,7 @@
                     <pic:cNvPicPr/>
                   </pic:nvPicPr>
                   <pic:blipFill>
-                    <a:blip r:embed="rId26">
+                    <a:blip r:embed="rId28">
                       <a:extLst>
                         <a:ext uri="{28A0092B-C50C-407E-A947-70E740481C1C}">
                           <a14:useLocalDpi xmlns:a14="http://schemas.microsoft.com/office/drawing/2010/main" val="0"/>
@@ -2023,7 +2074,7 @@
                     <pic:cNvPicPr/>
                   </pic:nvPicPr>
                   <pic:blipFill>
-                    <a:blip r:embed="rId27">
+                    <a:blip r:embed="rId29">
                       <a:extLst>
                         <a:ext uri="{28A0092B-C50C-407E-A947-70E740481C1C}">
                           <a14:useLocalDpi xmlns:a14="http://schemas.microsoft.com/office/drawing/2010/main" val="0"/>
@@ -2136,15 +2187,9 @@
     </w:p>
     <w:p>
       <w:r>
-        <w:t xml:space="preserve">We </w:t>
-      </w:r>
-      <w:r>
-        <w:t>perform cross-validation with an</w:t>
-      </w:r>
-      <w:r>
-        <w:t xml:space="preserve"> </w:t>
-      </w:r>
-      <w:hyperlink r:id="rId28" w:history="1">
+        <w:t xml:space="preserve">We perform cross-validation with an </w:t>
+      </w:r>
+      <w:hyperlink r:id="rId30" w:history="1">
         <w:r>
           <w:rPr>
             <w:rStyle w:val="Hyperlink"/>
@@ -2170,7 +2215,7 @@
       <w:r>
         <w:t xml:space="preserve">According to the </w:t>
       </w:r>
-      <w:hyperlink r:id="rId29" w:history="1">
+      <w:hyperlink r:id="rId31" w:history="1">
         <w:r>
           <w:rPr>
             <w:rStyle w:val="Hyperlink"/>
@@ -2219,7 +2264,7 @@
                     <pic:cNvPicPr/>
                   </pic:nvPicPr>
                   <pic:blipFill>
-                    <a:blip r:embed="rId30">
+                    <a:blip r:embed="rId32">
                       <a:extLst>
                         <a:ext uri="{28A0092B-C50C-407E-A947-70E740481C1C}">
                           <a14:useLocalDpi xmlns:a14="http://schemas.microsoft.com/office/drawing/2010/main" val="0"/>
@@ -2265,16 +2310,7 @@
         <w:t xml:space="preserve">This risk can be mitigated by the choice of certain parameters. We select the parameter </w:t>
       </w:r>
       <w:r>
-        <w:t>min_samples_leaf</w:t>
-      </w:r>
-      <w:r>
-        <w:t>, which controls t</w:t>
-      </w:r>
-      <w:r>
-        <w:t>he minimum number of samples required to be at a leaf node</w:t>
-      </w:r>
-      <w:r>
-        <w:t xml:space="preserve">. </w:t>
+        <w:t xml:space="preserve">min_samples_leaf, which controls the minimum number of samples required to be at a leaf node. </w:t>
       </w:r>
       <w:r>
         <w:t xml:space="preserve">Increasing this parameter may </w:t>
@@ -2311,7 +2347,7 @@
                     <pic:cNvPicPr/>
                   </pic:nvPicPr>
                   <pic:blipFill>
-                    <a:blip r:embed="rId31">
+                    <a:blip r:embed="rId33">
                       <a:extLst>
                         <a:ext uri="{28A0092B-C50C-407E-A947-70E740481C1C}">
                           <a14:useLocalDpi xmlns:a14="http://schemas.microsoft.com/office/drawing/2010/main" val="0"/>
@@ -2525,50 +2561,26 @@
       <w:r>
         <w:t xml:space="preserve">We mostly relied on the </w:t>
       </w:r>
-      <w:hyperlink r:id="rId32" w:history="1">
+      <w:hyperlink r:id="rId34" w:history="1">
         <w:r>
           <w:rPr>
             <w:rStyle w:val="Hyperlink"/>
           </w:rPr>
-          <w:t xml:space="preserve">scikit </w:t>
+          <w:t>scikit portal</w:t>
         </w:r>
+      </w:hyperlink>
+      <w:r>
+        <w:t xml:space="preserve"> and in particular the </w:t>
+      </w:r>
+      <w:hyperlink r:id="rId35" w:history="1">
         <w:r>
           <w:rPr>
             <w:rStyle w:val="Hyperlink"/>
           </w:rPr>
-          <w:t>p</w:t>
-        </w:r>
-        <w:r>
-          <w:rPr>
-            <w:rStyle w:val="Hyperlink"/>
-          </w:rPr>
-          <w:t>ortal</w:t>
+          <w:t>user guide</w:t>
         </w:r>
       </w:hyperlink>
       <w:r>
-        <w:t xml:space="preserve"> and in particular the </w:t>
-      </w:r>
-      <w:hyperlink r:id="rId33" w:history="1">
-        <w:r>
-          <w:rPr>
-            <w:rStyle w:val="Hyperlink"/>
-          </w:rPr>
-          <w:t>us</w:t>
-        </w:r>
-        <w:r>
-          <w:rPr>
-            <w:rStyle w:val="Hyperlink"/>
-          </w:rPr>
-          <w:t>e</w:t>
-        </w:r>
-        <w:r>
-          <w:rPr>
-            <w:rStyle w:val="Hyperlink"/>
-          </w:rPr>
-          <w:t>r guide</w:t>
-        </w:r>
-      </w:hyperlink>
-      <w:r>
         <w:t xml:space="preserve">. </w:t>
       </w:r>
     </w:p>
@@ -2577,7 +2589,7 @@
         <w:lastRenderedPageBreak/>
         <w:t xml:space="preserve">Moreover, we got inspiration from the </w:t>
       </w:r>
-      <w:hyperlink r:id="rId34" w:history="1">
+      <w:hyperlink r:id="rId36" w:history="1">
         <w:r>
           <w:rPr>
             <w:rStyle w:val="Hyperlink"/>
@@ -2600,7 +2612,7 @@
       <w:r>
         <w:t xml:space="preserve"> </w:t>
       </w:r>
-      <w:hyperlink r:id="rId35" w:history="1">
+      <w:hyperlink r:id="rId37" w:history="1">
         <w:r>
           <w:rPr>
             <w:rStyle w:val="Hyperlink"/>
@@ -2613,12 +2625,12 @@
       </w:r>
     </w:p>
     <w:sectPr>
-      <w:headerReference w:type="even" r:id="rId36"/>
-      <w:headerReference w:type="default" r:id="rId37"/>
-      <w:footerReference w:type="even" r:id="rId38"/>
-      <w:footerReference w:type="default" r:id="rId39"/>
-      <w:headerReference w:type="first" r:id="rId40"/>
-      <w:footerReference w:type="first" r:id="rId41"/>
+      <w:headerReference w:type="even" r:id="rId38"/>
+      <w:headerReference w:type="default" r:id="rId39"/>
+      <w:footerReference w:type="even" r:id="rId40"/>
+      <w:footerReference w:type="default" r:id="rId41"/>
+      <w:headerReference w:type="first" r:id="rId42"/>
+      <w:footerReference w:type="first" r:id="rId43"/>
       <w:pgSz w:w="11906" w:h="16838"/>
       <w:pgMar w:top="1440" w:right="1440" w:bottom="1440" w:left="1440" w:header="708" w:footer="708" w:gutter="0"/>
       <w:cols w:space="708"/>
@@ -4586,6 +4598,7 @@
   <w:style w:type="character" w:default="1" w:styleId="DefaultParagraphFont">
     <w:name w:val="Default Paragraph Font"/>
     <w:uiPriority w:val="1"/>
+    <w:semiHidden/>
     <w:unhideWhenUsed/>
   </w:style>
   <w:style w:type="table" w:default="1" w:styleId="TableNormal">

</xml_diff>